<commit_message>
Se realiza la implementación de la sección 5 de angular (Expandiendo nuestras bases.)
</commit_message>
<xml_diff>
--- a/Curso Angular 2021.docx
+++ b/Curso Angular 2021.docx
@@ -403,6 +403,9 @@
         <w:t xml:space="preserve"> </w:t>
       </w:r>
       <w:r>
+        <w:rPr>
+          <w:noProof/>
+        </w:rPr>
         <w:drawing>
           <wp:inline distT="0" distB="0" distL="0" distR="0" wp14:anchorId="7120FBA7" wp14:editId="66BB836C">
             <wp:extent cx="5943600" cy="3526790"/>
@@ -756,7 +759,21 @@
         <w:rPr>
           <w:color w:val="000000" w:themeColor="text1"/>
         </w:rPr>
-        <w:t xml:space="preserve">Dice como se quiere transformar typescript a </w:t>
+        <w:t xml:space="preserve">Dice como se quiere transformar </w:t>
+      </w:r>
+      <w:proofErr w:type="spellStart"/>
+      <w:r>
+        <w:rPr>
+          <w:color w:val="000000" w:themeColor="text1"/>
+        </w:rPr>
+        <w:t>typescript</w:t>
+      </w:r>
+      <w:proofErr w:type="spellEnd"/>
+      <w:r>
+        <w:rPr>
+          <w:color w:val="000000" w:themeColor="text1"/>
+        </w:rPr>
+        <w:t xml:space="preserve"> a </w:t>
       </w:r>
       <w:proofErr w:type="spellStart"/>
       <w:r>
@@ -1508,8 +1525,411 @@
       <w:r>
         <w:t xml:space="preserve"> externos.</w:t>
       </w:r>
+    </w:p>
+    <w:p>
+      <w:pPr>
+        <w:rPr>
+          <w:bCs/>
+          <w:color w:val="000000" w:themeColor="text1"/>
+        </w:rPr>
+      </w:pPr>
+    </w:p>
+    <w:p>
+      <w:pPr>
+        <w:rPr>
+          <w:bCs/>
+          <w:color w:val="000000" w:themeColor="text1"/>
+        </w:rPr>
+      </w:pPr>
+      <w:proofErr w:type="spellStart"/>
+      <w:r>
+        <w:rPr>
+          <w:b/>
+          <w:bCs/>
+          <w:color w:val="000000" w:themeColor="text1"/>
+        </w:rPr>
+        <w:t>Two</w:t>
+      </w:r>
+      <w:proofErr w:type="spellEnd"/>
+      <w:r>
+        <w:rPr>
+          <w:b/>
+          <w:bCs/>
+          <w:color w:val="000000" w:themeColor="text1"/>
+        </w:rPr>
+        <w:t xml:space="preserve"> </w:t>
+      </w:r>
+      <w:proofErr w:type="spellStart"/>
+      <w:r>
+        <w:rPr>
+          <w:b/>
+          <w:bCs/>
+          <w:color w:val="000000" w:themeColor="text1"/>
+        </w:rPr>
+        <w:t>way</w:t>
+      </w:r>
+      <w:proofErr w:type="spellEnd"/>
+      <w:r>
+        <w:rPr>
+          <w:b/>
+          <w:bCs/>
+          <w:color w:val="000000" w:themeColor="text1"/>
+        </w:rPr>
+        <w:t xml:space="preserve"> data </w:t>
+      </w:r>
+      <w:proofErr w:type="spellStart"/>
+      <w:r>
+        <w:rPr>
+          <w:b/>
+          <w:bCs/>
+          <w:color w:val="000000" w:themeColor="text1"/>
+        </w:rPr>
+        <w:t>bindings</w:t>
+      </w:r>
+      <w:proofErr w:type="spellEnd"/>
+      <w:r>
+        <w:rPr>
+          <w:bCs/>
+          <w:color w:val="000000" w:themeColor="text1"/>
+        </w:rPr>
+        <w:t>: nos permite modificar el valor de una propiedad de forma bidireccional, de forma que cuando nosotros modificamos el valor de una propiedad en la vista el valor también se actualiza en el modelo de datos. Resumiendo, cambiamos el valor de una propiedad con una caja de texto en la vista, ese valor se cambia en la vista y también en el componente.</w:t>
+      </w:r>
+    </w:p>
+    <w:p>
+      <w:pPr>
+        <w:rPr>
+          <w:b/>
+          <w:color w:val="000000" w:themeColor="text1"/>
+        </w:rPr>
+      </w:pPr>
+    </w:p>
+    <w:p>
+      <w:pPr>
+        <w:rPr>
+          <w:color w:val="000000" w:themeColor="text1"/>
+        </w:rPr>
+      </w:pPr>
+      <w:r>
+        <w:rPr>
+          <w:b/>
+          <w:color w:val="000000" w:themeColor="text1"/>
+        </w:rPr>
+        <w:t xml:space="preserve">El input </w:t>
+      </w:r>
+      <w:r>
+        <w:rPr>
+          <w:color w:val="000000" w:themeColor="text1"/>
+        </w:rPr>
+        <w:t xml:space="preserve">sirve para llevarle valores a un componente hijo y un </w:t>
+      </w:r>
+      <w:r>
+        <w:rPr>
+          <w:b/>
+          <w:color w:val="000000" w:themeColor="text1"/>
+        </w:rPr>
+        <w:t>ou</w:t>
+      </w:r>
+      <w:r>
+        <w:rPr>
+          <w:b/>
+          <w:color w:val="000000" w:themeColor="text1"/>
+        </w:rPr>
+        <w:t xml:space="preserve">tput </w:t>
+      </w:r>
+      <w:r>
+        <w:rPr>
+          <w:color w:val="000000" w:themeColor="text1"/>
+        </w:rPr>
+        <w:t xml:space="preserve">Es para devolver información al </w:t>
+      </w:r>
+      <w:r>
+        <w:rPr>
+          <w:color w:val="000000" w:themeColor="text1"/>
+        </w:rPr>
+        <w:t>componente</w:t>
+      </w:r>
+      <w:r>
+        <w:rPr>
+          <w:color w:val="000000" w:themeColor="text1"/>
+        </w:rPr>
+        <w:t xml:space="preserve"> padre.</w:t>
+      </w:r>
       <w:bookmarkStart w:id="0" w:name="_GoBack"/>
       <w:bookmarkEnd w:id="0"/>
+    </w:p>
+    <w:p>
+      <w:pPr>
+        <w:rPr>
+          <w:color w:val="000000" w:themeColor="text1"/>
+        </w:rPr>
+      </w:pPr>
+      <w:r>
+        <w:rPr>
+          <w:noProof/>
+        </w:rPr>
+        <w:lastRenderedPageBreak/>
+        <w:drawing>
+          <wp:inline distT="0" distB="0" distL="0" distR="0" wp14:anchorId="0C21AB51" wp14:editId="6904554B">
+            <wp:extent cx="5943600" cy="1454150"/>
+            <wp:effectExtent l="0" t="0" r="0" b="0"/>
+            <wp:docPr id="6" name="Picture 6"/>
+            <wp:cNvGraphicFramePr>
+              <a:graphicFrameLocks xmlns:a="http://schemas.openxmlformats.org/drawingml/2006/main" noChangeAspect="1"/>
+            </wp:cNvGraphicFramePr>
+            <a:graphic xmlns:a="http://schemas.openxmlformats.org/drawingml/2006/main">
+              <a:graphicData uri="http://schemas.openxmlformats.org/drawingml/2006/picture">
+                <pic:pic xmlns:pic="http://schemas.openxmlformats.org/drawingml/2006/picture">
+                  <pic:nvPicPr>
+                    <pic:cNvPr id="1" name=""/>
+                    <pic:cNvPicPr/>
+                  </pic:nvPicPr>
+                  <pic:blipFill>
+                    <a:blip r:embed="rId15"/>
+                    <a:stretch>
+                      <a:fillRect/>
+                    </a:stretch>
+                  </pic:blipFill>
+                  <pic:spPr>
+                    <a:xfrm>
+                      <a:off x="0" y="0"/>
+                      <a:ext cx="5943600" cy="1454150"/>
+                    </a:xfrm>
+                    <a:prstGeom prst="rect">
+                      <a:avLst/>
+                    </a:prstGeom>
+                  </pic:spPr>
+                </pic:pic>
+              </a:graphicData>
+            </a:graphic>
+          </wp:inline>
+        </w:drawing>
+      </w:r>
+    </w:p>
+    <w:p>
+      <w:pPr>
+        <w:rPr>
+          <w:color w:val="000000" w:themeColor="text1"/>
+        </w:rPr>
+      </w:pPr>
+      <w:r>
+        <w:rPr>
+          <w:color w:val="000000" w:themeColor="text1"/>
+        </w:rPr>
+        <w:t xml:space="preserve">El </w:t>
+      </w:r>
+      <w:r>
+        <w:rPr>
+          <w:b/>
+          <w:color w:val="000000" w:themeColor="text1"/>
+        </w:rPr>
+        <w:t>@</w:t>
+      </w:r>
+      <w:r>
+        <w:rPr>
+          <w:b/>
+          <w:color w:val="000000" w:themeColor="text1"/>
+        </w:rPr>
+        <w:t>Output(</w:t>
+      </w:r>
+      <w:r>
+        <w:rPr>
+          <w:b/>
+          <w:color w:val="000000" w:themeColor="text1"/>
+        </w:rPr>
+        <w:t>)</w:t>
+      </w:r>
+      <w:r>
+        <w:rPr>
+          <w:color w:val="000000" w:themeColor="text1"/>
+        </w:rPr>
+        <w:t xml:space="preserve"> se maneja con evento que emite el valor</w:t>
+      </w:r>
+    </w:p>
+    <w:p>
+      <w:pPr>
+        <w:rPr>
+          <w:color w:val="000000" w:themeColor="text1"/>
+        </w:rPr>
+      </w:pPr>
+      <w:r>
+        <w:rPr>
+          <w:noProof/>
+        </w:rPr>
+        <w:drawing>
+          <wp:inline distT="0" distB="0" distL="0" distR="0" wp14:anchorId="04B2CB86" wp14:editId="0D0CFA3E">
+            <wp:extent cx="5943600" cy="995045"/>
+            <wp:effectExtent l="0" t="0" r="0" b="0"/>
+            <wp:docPr id="12" name="Picture 12"/>
+            <wp:cNvGraphicFramePr>
+              <a:graphicFrameLocks xmlns:a="http://schemas.openxmlformats.org/drawingml/2006/main" noChangeAspect="1"/>
+            </wp:cNvGraphicFramePr>
+            <a:graphic xmlns:a="http://schemas.openxmlformats.org/drawingml/2006/main">
+              <a:graphicData uri="http://schemas.openxmlformats.org/drawingml/2006/picture">
+                <pic:pic xmlns:pic="http://schemas.openxmlformats.org/drawingml/2006/picture">
+                  <pic:nvPicPr>
+                    <pic:cNvPr id="1" name=""/>
+                    <pic:cNvPicPr/>
+                  </pic:nvPicPr>
+                  <pic:blipFill>
+                    <a:blip r:embed="rId16"/>
+                    <a:stretch>
+                      <a:fillRect/>
+                    </a:stretch>
+                  </pic:blipFill>
+                  <pic:spPr>
+                    <a:xfrm>
+                      <a:off x="0" y="0"/>
+                      <a:ext cx="5943600" cy="995045"/>
+                    </a:xfrm>
+                    <a:prstGeom prst="rect">
+                      <a:avLst/>
+                    </a:prstGeom>
+                  </pic:spPr>
+                </pic:pic>
+              </a:graphicData>
+            </a:graphic>
+          </wp:inline>
+        </w:drawing>
+      </w:r>
+    </w:p>
+    <w:p>
+      <w:pPr>
+        <w:rPr>
+          <w:color w:val="000000" w:themeColor="text1"/>
+        </w:rPr>
+      </w:pPr>
+    </w:p>
+    <w:p>
+      <w:pPr>
+        <w:rPr>
+          <w:color w:val="000000" w:themeColor="text1"/>
+        </w:rPr>
+      </w:pPr>
+      <w:r>
+        <w:rPr>
+          <w:b/>
+          <w:color w:val="000000" w:themeColor="text1"/>
+        </w:rPr>
+        <w:t xml:space="preserve">Servicios: </w:t>
+      </w:r>
+      <w:r>
+        <w:rPr>
+          <w:color w:val="000000" w:themeColor="text1"/>
+        </w:rPr>
+        <w:t>Se encargan de centralizar la información, estos funcionan como un singleton que consiste en crear una sola instancia de la clase</w:t>
+      </w:r>
+    </w:p>
+    <w:p>
+      <w:pPr>
+        <w:rPr>
+          <w:color w:val="000000" w:themeColor="text1"/>
+        </w:rPr>
+      </w:pPr>
+      <w:r>
+        <w:rPr>
+          <w:color w:val="000000" w:themeColor="text1"/>
+        </w:rPr>
+        <w:t xml:space="preserve">En el </w:t>
+      </w:r>
+      <w:r>
+        <w:rPr>
+          <w:color w:val="000000" w:themeColor="text1"/>
+        </w:rPr>
+        <w:t>módulo</w:t>
+      </w:r>
+      <w:r>
+        <w:rPr>
+          <w:color w:val="000000" w:themeColor="text1"/>
+        </w:rPr>
+        <w:t xml:space="preserve">, </w:t>
+      </w:r>
+      <w:r>
+        <w:rPr>
+          <w:b/>
+          <w:color w:val="000000" w:themeColor="text1"/>
+        </w:rPr>
+        <w:t>Providers</w:t>
+      </w:r>
+      <w:r>
+        <w:rPr>
+          <w:b/>
+          <w:color w:val="000000" w:themeColor="text1"/>
+        </w:rPr>
+        <w:t xml:space="preserve"> </w:t>
+      </w:r>
+      <w:r>
+        <w:rPr>
+          <w:color w:val="000000" w:themeColor="text1"/>
+        </w:rPr>
+        <w:t>se agregan los servicios.</w:t>
+      </w:r>
+    </w:p>
+    <w:p>
+      <w:pPr>
+        <w:rPr>
+          <w:color w:val="000000" w:themeColor="text1"/>
+        </w:rPr>
+      </w:pPr>
+      <w:r>
+        <w:rPr>
+          <w:noProof/>
+        </w:rPr>
+        <w:drawing>
+          <wp:inline distT="0" distB="0" distL="0" distR="0" wp14:anchorId="76872B28" wp14:editId="4B9A1F67">
+            <wp:extent cx="4876800" cy="2295525"/>
+            <wp:effectExtent l="0" t="0" r="0" b="9525"/>
+            <wp:docPr id="13" name="Picture 13"/>
+            <wp:cNvGraphicFramePr>
+              <a:graphicFrameLocks xmlns:a="http://schemas.openxmlformats.org/drawingml/2006/main" noChangeAspect="1"/>
+            </wp:cNvGraphicFramePr>
+            <a:graphic xmlns:a="http://schemas.openxmlformats.org/drawingml/2006/main">
+              <a:graphicData uri="http://schemas.openxmlformats.org/drawingml/2006/picture">
+                <pic:pic xmlns:pic="http://schemas.openxmlformats.org/drawingml/2006/picture">
+                  <pic:nvPicPr>
+                    <pic:cNvPr id="1" name=""/>
+                    <pic:cNvPicPr/>
+                  </pic:nvPicPr>
+                  <pic:blipFill>
+                    <a:blip r:embed="rId17"/>
+                    <a:stretch>
+                      <a:fillRect/>
+                    </a:stretch>
+                  </pic:blipFill>
+                  <pic:spPr>
+                    <a:xfrm>
+                      <a:off x="0" y="0"/>
+                      <a:ext cx="4876800" cy="2295525"/>
+                    </a:xfrm>
+                    <a:prstGeom prst="rect">
+                      <a:avLst/>
+                    </a:prstGeom>
+                  </pic:spPr>
+                </pic:pic>
+              </a:graphicData>
+            </a:graphic>
+          </wp:inline>
+        </w:drawing>
+      </w:r>
+    </w:p>
+    <w:p>
+      <w:pPr>
+        <w:rPr>
+          <w:color w:val="000000" w:themeColor="text1"/>
+        </w:rPr>
+      </w:pPr>
+    </w:p>
+    <w:p>
+      <w:pPr>
+        <w:rPr>
+          <w:color w:val="000000" w:themeColor="text1"/>
+        </w:rPr>
+      </w:pPr>
+      <w:r>
+        <w:rPr>
+          <w:color w:val="000000" w:themeColor="text1"/>
+        </w:rPr>
+        <w:t>Facilitan el manejo de la información.</w:t>
+      </w:r>
     </w:p>
     <w:sectPr>
       <w:pgSz w:w="12240" w:h="15840"/>
@@ -2043,6 +2463,7 @@
   <w:style w:type="character" w:default="1" w:styleId="DefaultParagraphFont">
     <w:name w:val="Default Paragraph Font"/>
     <w:uiPriority w:val="1"/>
+    <w:semiHidden/>
     <w:unhideWhenUsed/>
   </w:style>
   <w:style w:type="table" w:default="1" w:styleId="TableNormal">
@@ -2076,6 +2497,17 @@
       <w:ind w:left="720"/>
       <w:contextualSpacing/>
     </w:pPr>
+  </w:style>
+  <w:style w:type="character" w:styleId="Strong">
+    <w:name w:val="Strong"/>
+    <w:basedOn w:val="DefaultParagraphFont"/>
+    <w:uiPriority w:val="22"/>
+    <w:qFormat/>
+    <w:rsid w:val="00386D23"/>
+    <w:rPr>
+      <w:b/>
+      <w:bCs/>
+    </w:rPr>
   </w:style>
 </w:styles>
 </file>

</xml_diff>

<commit_message>
Se cambia el nombre del proyecto y se realiza la primera parte del curso.
</commit_message>
<xml_diff>
--- a/Curso Angular 2021.docx
+++ b/Curso Angular 2021.docx
@@ -37,186 +37,41 @@
       </w:r>
     </w:p>
     <w:p>
-      <w:pPr>
-        <w:rPr>
-          <w:lang w:val="en-US"/>
-        </w:rPr>
-      </w:pPr>
       <w:r>
         <w:rPr>
           <w:b/>
           <w:color w:val="FF0000"/>
-          <w:lang w:val="en-US"/>
         </w:rPr>
         <w:t>Angular CLI:</w:t>
       </w:r>
       <w:r>
         <w:rPr>
           <w:color w:val="FF0000"/>
-          <w:lang w:val="en-US"/>
         </w:rPr>
         <w:t xml:space="preserve"> </w:t>
       </w:r>
       <w:r>
-        <w:rPr>
-          <w:lang w:val="en-US"/>
-        </w:rPr>
-        <w:t xml:space="preserve">Nos </w:t>
-      </w:r>
-      <w:proofErr w:type="spellStart"/>
-      <w:r>
-        <w:rPr>
-          <w:lang w:val="en-US"/>
-        </w:rPr>
-        <w:t>permite</w:t>
-      </w:r>
-      <w:proofErr w:type="spellEnd"/>
-      <w:r>
-        <w:rPr>
-          <w:lang w:val="en-US"/>
-        </w:rPr>
-        <w:t xml:space="preserve"> </w:t>
-      </w:r>
-      <w:proofErr w:type="spellStart"/>
-      <w:r>
-        <w:rPr>
-          <w:lang w:val="en-US"/>
-        </w:rPr>
-        <w:t>lanzar</w:t>
-      </w:r>
-      <w:proofErr w:type="spellEnd"/>
-      <w:r>
-        <w:rPr>
-          <w:lang w:val="en-US"/>
-        </w:rPr>
-        <w:t xml:space="preserve"> </w:t>
-      </w:r>
-      <w:proofErr w:type="spellStart"/>
-      <w:r>
-        <w:rPr>
-          <w:lang w:val="en-US"/>
-        </w:rPr>
-        <w:t>comandos</w:t>
-      </w:r>
-      <w:proofErr w:type="spellEnd"/>
-      <w:r>
-        <w:rPr>
-          <w:lang w:val="en-US"/>
-        </w:rPr>
-        <w:t xml:space="preserve"> para </w:t>
-      </w:r>
-      <w:proofErr w:type="spellStart"/>
-      <w:r>
-        <w:rPr>
-          <w:lang w:val="en-US"/>
-        </w:rPr>
-        <w:t>optimizar</w:t>
-      </w:r>
-      <w:proofErr w:type="spellEnd"/>
-      <w:r>
-        <w:rPr>
-          <w:lang w:val="en-US"/>
-        </w:rPr>
-        <w:t xml:space="preserve"> </w:t>
-      </w:r>
-      <w:proofErr w:type="spellStart"/>
-      <w:r>
-        <w:rPr>
-          <w:lang w:val="en-US"/>
-        </w:rPr>
-        <w:t>tiempo</w:t>
-      </w:r>
-      <w:proofErr w:type="spellEnd"/>
-      <w:r>
-        <w:rPr>
-          <w:lang w:val="en-US"/>
-        </w:rPr>
+        <w:t xml:space="preserve">Nos permite </w:t>
+      </w:r>
+      <w:r>
+        <w:t xml:space="preserve">lanzar comandos para optimizar tiempo, ya se encarga de crear componentes, </w:t>
+      </w:r>
+      <w:proofErr w:type="spellStart"/>
+      <w:proofErr w:type="gramStart"/>
+      <w:r>
+        <w:t>modulos,directivas</w:t>
+      </w:r>
+      <w:proofErr w:type="spellEnd"/>
+      <w:proofErr w:type="gramEnd"/>
+      <w:r>
         <w:t xml:space="preserve">, </w:t>
       </w:r>
       <w:proofErr w:type="spellStart"/>
       <w:r>
-        <w:rPr>
-          <w:lang w:val="en-US"/>
-        </w:rPr>
-        <w:t>ya</w:t>
-      </w:r>
-      <w:proofErr w:type="spellEnd"/>
-      <w:r>
-        <w:rPr>
-          <w:lang w:val="en-US"/>
-        </w:rPr>
-        <w:t xml:space="preserve"> se </w:t>
-      </w:r>
-      <w:proofErr w:type="spellStart"/>
-      <w:r>
-        <w:rPr>
-          <w:lang w:val="en-US"/>
-        </w:rPr>
-        <w:t>encarga</w:t>
-      </w:r>
-      <w:proofErr w:type="spellEnd"/>
-      <w:r>
-        <w:rPr>
-          <w:lang w:val="en-US"/>
-        </w:rPr>
-        <w:t xml:space="preserve"> de </w:t>
-      </w:r>
-      <w:proofErr w:type="spellStart"/>
-      <w:r>
-        <w:rPr>
-          <w:lang w:val="en-US"/>
-        </w:rPr>
-        <w:t>crear</w:t>
-      </w:r>
-      <w:proofErr w:type="spellEnd"/>
-      <w:r>
-        <w:rPr>
-          <w:lang w:val="en-US"/>
-        </w:rPr>
-        <w:t xml:space="preserve"> </w:t>
-      </w:r>
-      <w:proofErr w:type="spellStart"/>
-      <w:r>
-        <w:rPr>
-          <w:lang w:val="en-US"/>
-        </w:rPr>
-        <w:t>componentes</w:t>
-      </w:r>
-      <w:proofErr w:type="spellEnd"/>
-      <w:r>
-        <w:rPr>
-          <w:lang w:val="en-US"/>
-        </w:rPr>
-        <w:t xml:space="preserve">, </w:t>
-      </w:r>
-      <w:proofErr w:type="spellStart"/>
-      <w:proofErr w:type="gramStart"/>
-      <w:r>
-        <w:rPr>
-          <w:lang w:val="en-US"/>
-        </w:rPr>
-        <w:t>modulos,directivas</w:t>
-      </w:r>
-      <w:proofErr w:type="spellEnd"/>
-      <w:proofErr w:type="gramEnd"/>
-      <w:r>
-        <w:rPr>
-          <w:lang w:val="en-US"/>
-        </w:rPr>
-        <w:t xml:space="preserve">, </w:t>
-      </w:r>
-      <w:proofErr w:type="spellStart"/>
-      <w:r>
-        <w:rPr>
-          <w:lang w:val="en-US"/>
-        </w:rPr>
         <w:t>pipes,etc</w:t>
       </w:r>
       <w:proofErr w:type="spellEnd"/>
       <w:r>
-        <w:rPr>
-          <w:lang w:val="en-US"/>
-        </w:rPr>
         <w:t>.</w:t>
       </w:r>
     </w:p>
@@ -448,7 +303,6 @@
         <w:rPr>
           <w:noProof/>
         </w:rPr>
-        <w:lastRenderedPageBreak/>
         <w:drawing>
           <wp:inline distT="0" distB="0" distL="0" distR="0" wp14:anchorId="44F22D8F" wp14:editId="7EE8FE8E">
             <wp:extent cx="5943600" cy="3916045"/>
@@ -568,7 +422,6 @@
         <w:rPr>
           <w:noProof/>
         </w:rPr>
-        <w:lastRenderedPageBreak/>
         <w:drawing>
           <wp:inline distT="0" distB="0" distL="0" distR="0" wp14:anchorId="1486186C" wp14:editId="58DF44F3">
             <wp:extent cx="5943600" cy="6150610"/>
@@ -618,7 +471,6 @@
         <w:rPr>
           <w:noProof/>
         </w:rPr>
-        <w:lastRenderedPageBreak/>
         <w:drawing>
           <wp:inline distT="0" distB="0" distL="0" distR="0" wp14:anchorId="65035F6B" wp14:editId="74E5F1C3">
             <wp:extent cx="5943600" cy="2498090"/>
@@ -908,7 +760,6 @@
           <w:b/>
           <w:color w:val="000000" w:themeColor="text1"/>
         </w:rPr>
-        <w:lastRenderedPageBreak/>
         <w:t>One</w:t>
       </w:r>
       <w:proofErr w:type="spellEnd"/>
@@ -1342,7 +1193,6 @@
         <w:rPr>
           <w:noProof/>
         </w:rPr>
-        <w:lastRenderedPageBreak/>
         <w:drawing>
           <wp:inline distT="0" distB="0" distL="0" distR="0" wp14:anchorId="70CEA891" wp14:editId="052EE730">
             <wp:extent cx="5943600" cy="4178300"/>
@@ -1654,8 +1504,6 @@
         </w:rPr>
         <w:t xml:space="preserve"> padre.</w:t>
       </w:r>
-      <w:bookmarkStart w:id="0" w:name="_GoBack"/>
-      <w:bookmarkEnd w:id="0"/>
     </w:p>
     <w:p>
       <w:pPr>
@@ -1667,7 +1515,6 @@
         <w:rPr>
           <w:noProof/>
         </w:rPr>
-        <w:lastRenderedPageBreak/>
         <w:drawing>
           <wp:inline distT="0" distB="0" distL="0" distR="0" wp14:anchorId="0C21AB51" wp14:editId="6904554B">
             <wp:extent cx="5943600" cy="1454150"/>
@@ -1930,6 +1777,48 @@
         </w:rPr>
         <w:t>Facilitan el manejo de la información.</w:t>
       </w:r>
+    </w:p>
+    <w:p>
+      <w:pPr>
+        <w:rPr>
+          <w:color w:val="000000" w:themeColor="text1"/>
+        </w:rPr>
+      </w:pPr>
+    </w:p>
+    <w:p>
+      <w:pPr>
+        <w:rPr>
+          <w:color w:val="000000" w:themeColor="text1"/>
+        </w:rPr>
+      </w:pPr>
+      <w:r>
+        <w:rPr>
+          <w:color w:val="000000" w:themeColor="text1"/>
+        </w:rPr>
+        <w:t>@</w:t>
+      </w:r>
+      <w:proofErr w:type="spellStart"/>
+      <w:r>
+        <w:rPr>
+          <w:color w:val="000000" w:themeColor="text1"/>
+        </w:rPr>
+        <w:t>viewChild</w:t>
+      </w:r>
+      <w:proofErr w:type="spellEnd"/>
+      <w:r>
+        <w:rPr>
+          <w:color w:val="000000" w:themeColor="text1"/>
+        </w:rPr>
+        <w:t xml:space="preserve">: Se encarga de obtener </w:t>
+      </w:r>
+      <w:r>
+        <w:rPr>
+          <w:color w:val="000000" w:themeColor="text1"/>
+        </w:rPr>
+        <w:t>referencias a objetos del HTML.</w:t>
+      </w:r>
+      <w:bookmarkStart w:id="0" w:name="_GoBack"/>
+      <w:bookmarkEnd w:id="0"/>
     </w:p>
     <w:sectPr>
       <w:pgSz w:w="12240" w:h="15840"/>

</xml_diff>

<commit_message>
Se agrega proyecto de paises.
</commit_message>
<xml_diff>
--- a/Curso Angular 2021.docx
+++ b/Curso Angular 2021.docx
@@ -1793,6 +1793,7 @@
       </w:pPr>
       <w:r>
         <w:rPr>
+          <w:b/>
           <w:color w:val="000000" w:themeColor="text1"/>
         </w:rPr>
         <w:t>@</w:t>
@@ -1800,6 +1801,7 @@
       <w:proofErr w:type="spellStart"/>
       <w:r>
         <w:rPr>
+          <w:b/>
           <w:color w:val="000000" w:themeColor="text1"/>
         </w:rPr>
         <w:t>viewChild</w:t>
@@ -1816,9 +1818,471 @@
           <w:color w:val="000000" w:themeColor="text1"/>
         </w:rPr>
         <w:t>referencias a objetos del HTML.</w:t>
+      </w:r>
+    </w:p>
+    <w:p>
+      <w:pPr>
+        <w:rPr>
+          <w:color w:val="000000" w:themeColor="text1"/>
+        </w:rPr>
+      </w:pPr>
+    </w:p>
+    <w:p>
+      <w:pPr>
+        <w:rPr>
+          <w:color w:val="000000" w:themeColor="text1"/>
+        </w:rPr>
+      </w:pPr>
+      <w:r>
+        <w:rPr>
+          <w:noProof/>
+        </w:rPr>
+        <w:drawing>
+          <wp:inline distT="0" distB="0" distL="0" distR="0" wp14:anchorId="0DD7D90E" wp14:editId="086AE00F">
+            <wp:extent cx="5943600" cy="2769235"/>
+            <wp:effectExtent l="0" t="0" r="0" b="0"/>
+            <wp:docPr id="15" name="Picture 15"/>
+            <wp:cNvGraphicFramePr>
+              <a:graphicFrameLocks xmlns:a="http://schemas.openxmlformats.org/drawingml/2006/main" noChangeAspect="1"/>
+            </wp:cNvGraphicFramePr>
+            <a:graphic xmlns:a="http://schemas.openxmlformats.org/drawingml/2006/main">
+              <a:graphicData uri="http://schemas.openxmlformats.org/drawingml/2006/picture">
+                <pic:pic xmlns:pic="http://schemas.openxmlformats.org/drawingml/2006/picture">
+                  <pic:nvPicPr>
+                    <pic:cNvPr id="1" name=""/>
+                    <pic:cNvPicPr/>
+                  </pic:nvPicPr>
+                  <pic:blipFill>
+                    <a:blip r:embed="rId18"/>
+                    <a:stretch>
+                      <a:fillRect/>
+                    </a:stretch>
+                  </pic:blipFill>
+                  <pic:spPr>
+                    <a:xfrm>
+                      <a:off x="0" y="0"/>
+                      <a:ext cx="5943600" cy="2769235"/>
+                    </a:xfrm>
+                    <a:prstGeom prst="rect">
+                      <a:avLst/>
+                    </a:prstGeom>
+                  </pic:spPr>
+                </pic:pic>
+              </a:graphicData>
+            </a:graphic>
+          </wp:inline>
+        </w:drawing>
+      </w:r>
+    </w:p>
+    <w:p>
+      <w:pPr>
+        <w:rPr>
+          <w:color w:val="000000" w:themeColor="text1"/>
+        </w:rPr>
+      </w:pPr>
+    </w:p>
+    <w:p>
+      <w:pPr>
+        <w:rPr>
+          <w:color w:val="000000" w:themeColor="text1"/>
+        </w:rPr>
+      </w:pPr>
+      <w:r>
+        <w:rPr>
+          <w:b/>
+          <w:color w:val="000000" w:themeColor="text1"/>
+        </w:rPr>
+        <w:t xml:space="preserve">El </w:t>
+      </w:r>
+      <w:proofErr w:type="spellStart"/>
+      <w:r>
+        <w:rPr>
+          <w:b/>
+          <w:color w:val="000000" w:themeColor="text1"/>
+        </w:rPr>
+        <w:t>Not</w:t>
+      </w:r>
+      <w:proofErr w:type="spellEnd"/>
+      <w:r>
+        <w:rPr>
+          <w:b/>
+          <w:color w:val="000000" w:themeColor="text1"/>
+        </w:rPr>
+        <w:t xml:space="preserve"> </w:t>
+      </w:r>
+      <w:proofErr w:type="spellStart"/>
+      <w:r>
+        <w:rPr>
+          <w:b/>
+          <w:color w:val="000000" w:themeColor="text1"/>
+        </w:rPr>
+        <w:t>Null</w:t>
+      </w:r>
+      <w:proofErr w:type="spellEnd"/>
+      <w:r>
+        <w:rPr>
+          <w:b/>
+          <w:color w:val="000000" w:themeColor="text1"/>
+        </w:rPr>
+        <w:t xml:space="preserve"> </w:t>
+      </w:r>
+      <w:proofErr w:type="spellStart"/>
+      <w:r>
+        <w:rPr>
+          <w:b/>
+          <w:color w:val="000000" w:themeColor="text1"/>
+        </w:rPr>
+        <w:t>Assertion</w:t>
+      </w:r>
+      <w:proofErr w:type="spellEnd"/>
+      <w:r>
+        <w:rPr>
+          <w:b/>
+          <w:color w:val="000000" w:themeColor="text1"/>
+        </w:rPr>
+        <w:t xml:space="preserve"> </w:t>
+      </w:r>
+      <w:proofErr w:type="spellStart"/>
+      <w:r>
+        <w:rPr>
+          <w:b/>
+          <w:color w:val="000000" w:themeColor="text1"/>
+        </w:rPr>
+        <w:t>Operator</w:t>
+      </w:r>
+      <w:proofErr w:type="spellEnd"/>
+      <w:r>
+        <w:rPr>
+          <w:color w:val="000000" w:themeColor="text1"/>
+        </w:rPr>
+        <w:t xml:space="preserve"> </w:t>
+      </w:r>
+      <w:r>
+        <w:rPr>
+          <w:color w:val="000000" w:themeColor="text1"/>
+        </w:rPr>
+        <w:t xml:space="preserve">(¡) </w:t>
+      </w:r>
+      <w:r>
+        <w:rPr>
+          <w:color w:val="000000" w:themeColor="text1"/>
+        </w:rPr>
+        <w:t xml:space="preserve">consiste en una expresión que le dice a </w:t>
+      </w:r>
+      <w:proofErr w:type="spellStart"/>
+      <w:r>
+        <w:rPr>
+          <w:color w:val="000000" w:themeColor="text1"/>
+        </w:rPr>
+        <w:t>typescript</w:t>
+      </w:r>
+      <w:proofErr w:type="spellEnd"/>
+      <w:r>
+        <w:rPr>
+          <w:color w:val="000000" w:themeColor="text1"/>
+        </w:rPr>
+        <w:t xml:space="preserve"> que nunca va a ser nulo.</w:t>
+      </w:r>
+    </w:p>
+    <w:p>
+      <w:pPr>
+        <w:rPr>
+          <w:color w:val="000000" w:themeColor="text1"/>
+        </w:rPr>
+      </w:pPr>
+      <w:r>
+        <w:rPr>
+          <w:b/>
+          <w:color w:val="000000" w:themeColor="text1"/>
+        </w:rPr>
+        <w:t>&lt;</w:t>
+      </w:r>
+      <w:proofErr w:type="spellStart"/>
+      <w:r>
+        <w:rPr>
+          <w:b/>
+          <w:color w:val="000000" w:themeColor="text1"/>
+        </w:rPr>
+        <w:t>router</w:t>
+      </w:r>
+      <w:proofErr w:type="spellEnd"/>
+      <w:r>
+        <w:rPr>
+          <w:b/>
+          <w:color w:val="000000" w:themeColor="text1"/>
+        </w:rPr>
+        <w:t xml:space="preserve">-outlet&gt; </w:t>
+      </w:r>
+      <w:r>
+        <w:rPr>
+          <w:color w:val="000000" w:themeColor="text1"/>
+        </w:rPr>
+        <w:t>Permite la navegación e</w:t>
+      </w:r>
+      <w:r>
+        <w:rPr>
+          <w:color w:val="000000" w:themeColor="text1"/>
+        </w:rPr>
+        <w:t>ntre país que se encuentran en el enrutamiento</w:t>
+      </w:r>
+    </w:p>
+    <w:p>
+      <w:pPr>
+        <w:rPr>
+          <w:color w:val="000000" w:themeColor="text1"/>
+        </w:rPr>
+      </w:pPr>
+      <w:r>
+        <w:rPr>
+          <w:noProof/>
+        </w:rPr>
+        <w:drawing>
+          <wp:inline distT="0" distB="0" distL="0" distR="0" wp14:anchorId="321A6F82" wp14:editId="5687CE17">
+            <wp:extent cx="5943600" cy="3282315"/>
+            <wp:effectExtent l="0" t="0" r="0" b="0"/>
+            <wp:docPr id="14" name="Picture 14"/>
+            <wp:cNvGraphicFramePr>
+              <a:graphicFrameLocks xmlns:a="http://schemas.openxmlformats.org/drawingml/2006/main" noChangeAspect="1"/>
+            </wp:cNvGraphicFramePr>
+            <a:graphic xmlns:a="http://schemas.openxmlformats.org/drawingml/2006/main">
+              <a:graphicData uri="http://schemas.openxmlformats.org/drawingml/2006/picture">
+                <pic:pic xmlns:pic="http://schemas.openxmlformats.org/drawingml/2006/picture">
+                  <pic:nvPicPr>
+                    <pic:cNvPr id="1" name=""/>
+                    <pic:cNvPicPr/>
+                  </pic:nvPicPr>
+                  <pic:blipFill>
+                    <a:blip r:embed="rId19"/>
+                    <a:stretch>
+                      <a:fillRect/>
+                    </a:stretch>
+                  </pic:blipFill>
+                  <pic:spPr>
+                    <a:xfrm>
+                      <a:off x="0" y="0"/>
+                      <a:ext cx="5943600" cy="3282315"/>
+                    </a:xfrm>
+                    <a:prstGeom prst="rect">
+                      <a:avLst/>
+                    </a:prstGeom>
+                  </pic:spPr>
+                </pic:pic>
+              </a:graphicData>
+            </a:graphic>
+          </wp:inline>
+        </w:drawing>
+      </w:r>
+    </w:p>
+    <w:p>
+      <w:pPr>
+        <w:rPr>
+          <w:color w:val="000000" w:themeColor="text1"/>
+        </w:rPr>
+      </w:pPr>
+      <w:r>
+        <w:rPr>
+          <w:noProof/>
+        </w:rPr>
+        <w:drawing>
+          <wp:inline distT="0" distB="0" distL="0" distR="0" wp14:anchorId="39A07D1A" wp14:editId="57699C79">
+            <wp:extent cx="5934075" cy="2362200"/>
+            <wp:effectExtent l="0" t="0" r="9525" b="0"/>
+            <wp:docPr id="16" name="Picture 16"/>
+            <wp:cNvGraphicFramePr>
+              <a:graphicFrameLocks xmlns:a="http://schemas.openxmlformats.org/drawingml/2006/main" noChangeAspect="1"/>
+            </wp:cNvGraphicFramePr>
+            <a:graphic xmlns:a="http://schemas.openxmlformats.org/drawingml/2006/main">
+              <a:graphicData uri="http://schemas.openxmlformats.org/drawingml/2006/picture">
+                <pic:pic xmlns:pic="http://schemas.openxmlformats.org/drawingml/2006/picture">
+                  <pic:nvPicPr>
+                    <pic:cNvPr id="1" name=""/>
+                    <pic:cNvPicPr/>
+                  </pic:nvPicPr>
+                  <pic:blipFill>
+                    <a:blip r:embed="rId20"/>
+                    <a:stretch>
+                      <a:fillRect/>
+                    </a:stretch>
+                  </pic:blipFill>
+                  <pic:spPr>
+                    <a:xfrm>
+                      <a:off x="0" y="0"/>
+                      <a:ext cx="5934075" cy="2362200"/>
+                    </a:xfrm>
+                    <a:prstGeom prst="rect">
+                      <a:avLst/>
+                    </a:prstGeom>
+                  </pic:spPr>
+                </pic:pic>
+              </a:graphicData>
+            </a:graphic>
+          </wp:inline>
+        </w:drawing>
+      </w:r>
+    </w:p>
+    <w:p>
+      <w:pPr>
+        <w:rPr>
+          <w:color w:val="000000" w:themeColor="text1"/>
+        </w:rPr>
+      </w:pPr>
+      <w:r>
+        <w:rPr>
+          <w:noProof/>
+        </w:rPr>
+        <w:drawing>
+          <wp:inline distT="0" distB="0" distL="0" distR="0" wp14:anchorId="5AC926B6" wp14:editId="2D755F37">
+            <wp:extent cx="4552950" cy="1323975"/>
+            <wp:effectExtent l="0" t="0" r="0" b="9525"/>
+            <wp:docPr id="17" name="Picture 17"/>
+            <wp:cNvGraphicFramePr>
+              <a:graphicFrameLocks xmlns:a="http://schemas.openxmlformats.org/drawingml/2006/main" noChangeAspect="1"/>
+            </wp:cNvGraphicFramePr>
+            <a:graphic xmlns:a="http://schemas.openxmlformats.org/drawingml/2006/main">
+              <a:graphicData uri="http://schemas.openxmlformats.org/drawingml/2006/picture">
+                <pic:pic xmlns:pic="http://schemas.openxmlformats.org/drawingml/2006/picture">
+                  <pic:nvPicPr>
+                    <pic:cNvPr id="1" name=""/>
+                    <pic:cNvPicPr/>
+                  </pic:nvPicPr>
+                  <pic:blipFill>
+                    <a:blip r:embed="rId21"/>
+                    <a:stretch>
+                      <a:fillRect/>
+                    </a:stretch>
+                  </pic:blipFill>
+                  <pic:spPr>
+                    <a:xfrm>
+                      <a:off x="0" y="0"/>
+                      <a:ext cx="4552950" cy="1323975"/>
+                    </a:xfrm>
+                    <a:prstGeom prst="rect">
+                      <a:avLst/>
+                    </a:prstGeom>
+                  </pic:spPr>
+                </pic:pic>
+              </a:graphicData>
+            </a:graphic>
+          </wp:inline>
+        </w:drawing>
       </w:r>
       <w:bookmarkStart w:id="0" w:name="_GoBack"/>
       <w:bookmarkEnd w:id="0"/>
+    </w:p>
+    <w:p>
+      <w:pPr>
+        <w:rPr>
+          <w:color w:val="000000" w:themeColor="text1"/>
+        </w:rPr>
+      </w:pPr>
+    </w:p>
+    <w:p>
+      <w:pPr>
+        <w:rPr>
+          <w:color w:val="000000" w:themeColor="text1"/>
+        </w:rPr>
+      </w:pPr>
+      <w:proofErr w:type="spellStart"/>
+      <w:r>
+        <w:rPr>
+          <w:b/>
+          <w:color w:val="000000" w:themeColor="text1"/>
+        </w:rPr>
+        <w:t>RouterLink</w:t>
+      </w:r>
+      <w:proofErr w:type="spellEnd"/>
+      <w:r>
+        <w:rPr>
+          <w:color w:val="000000" w:themeColor="text1"/>
+        </w:rPr>
+        <w:t>: Se encarga de redireccionar a la pantalla correspondiente</w:t>
+      </w:r>
+    </w:p>
+    <w:p>
+      <w:pPr>
+        <w:rPr>
+          <w:color w:val="000000" w:themeColor="text1"/>
+        </w:rPr>
+      </w:pPr>
+      <w:proofErr w:type="spellStart"/>
+      <w:r>
+        <w:rPr>
+          <w:b/>
+          <w:color w:val="000000" w:themeColor="text1"/>
+        </w:rPr>
+        <w:t>RouterLinkActive</w:t>
+      </w:r>
+      <w:proofErr w:type="spellEnd"/>
+      <w:r>
+        <w:rPr>
+          <w:color w:val="000000" w:themeColor="text1"/>
+        </w:rPr>
+        <w:t>: Se encarga de agregar el estilo cuando esta seleccionado el ítem.</w:t>
+      </w:r>
+    </w:p>
+    <w:p>
+      <w:pPr>
+        <w:rPr>
+          <w:color w:val="000000" w:themeColor="text1"/>
+        </w:rPr>
+      </w:pPr>
+      <w:proofErr w:type="spellStart"/>
+      <w:r>
+        <w:rPr>
+          <w:b/>
+          <w:color w:val="000000" w:themeColor="text1"/>
+        </w:rPr>
+        <w:t>routerLinkActiveOptions</w:t>
+      </w:r>
+      <w:proofErr w:type="spellEnd"/>
+      <w:r>
+        <w:rPr>
+          <w:b/>
+          <w:color w:val="000000" w:themeColor="text1"/>
+        </w:rPr>
+        <w:t>:</w:t>
+      </w:r>
+      <w:r>
+        <w:rPr>
+          <w:b/>
+          <w:color w:val="000000" w:themeColor="text1"/>
+        </w:rPr>
+        <w:t xml:space="preserve"> </w:t>
+      </w:r>
+      <w:r>
+        <w:rPr>
+          <w:color w:val="000000" w:themeColor="text1"/>
+        </w:rPr>
+        <w:t xml:space="preserve">Se encarga de especificar a angular que la ruta tiene que ser exacta para que se pueda agregar los estilos del </w:t>
+      </w:r>
+      <w:proofErr w:type="spellStart"/>
+      <w:r>
+        <w:rPr>
+          <w:color w:val="000000" w:themeColor="text1"/>
+        </w:rPr>
+        <w:t>routerlinkactive</w:t>
+      </w:r>
+      <w:proofErr w:type="spellEnd"/>
+      <w:r>
+        <w:rPr>
+          <w:color w:val="000000" w:themeColor="text1"/>
+        </w:rPr>
+        <w:t>.</w:t>
+      </w:r>
+    </w:p>
+    <w:p>
+      <w:pPr>
+        <w:rPr>
+          <w:color w:val="000000" w:themeColor="text1"/>
+        </w:rPr>
+      </w:pPr>
+    </w:p>
+    <w:p>
+      <w:pPr>
+        <w:rPr>
+          <w:color w:val="000000" w:themeColor="text1"/>
+        </w:rPr>
+      </w:pPr>
     </w:p>
     <w:sectPr>
       <w:pgSz w:w="12240" w:h="15840"/>

</xml_diff>